<commit_message>
NLP Week 3 Lab solutions
</commit_message>
<xml_diff>
--- a/Semester A/Machine Learning/notes/Week 3/Week 3 - Session 3.docx
+++ b/Semester A/Machine Learning/notes/Week 3/Week 3 - Session 3.docx
@@ -372,10 +372,7 @@
         <w:t>Learn weights (</w:t>
       </w:r>
       <w:r>
-        <w:t>decides how much influence the input will have on the output</w:t>
-      </w:r>
-      <w:r>
-        <w:t>).</w:t>
+        <w:t>decides how much influence the input will have on the output).</w:t>
       </w:r>
     </w:p>
     <w:p>
@@ -414,14 +411,7 @@
           <w:rFonts w:eastAsiaTheme="minorEastAsia"/>
           <w:lang w:val="en-US"/>
         </w:rPr>
-        <w:t>line-of-best-fit</w:t>
-      </w:r>
-      <w:r>
-        <w:rPr>
-          <w:rFonts w:eastAsiaTheme="minorEastAsia"/>
-          <w:lang w:val="en-US"/>
-        </w:rPr>
-        <w:t xml:space="preserve"> (LOBF)</w:t>
+        <w:t>line-of-best-fit (LOBF)</w:t>
       </w:r>
       <w:r>
         <w:t>.</w:t>
@@ -738,14 +728,7 @@
           <w:rFonts w:eastAsiaTheme="minorEastAsia"/>
           <w:lang w:val="en-US"/>
         </w:rPr>
-        <w:t xml:space="preserve">ccounts for the </w:t>
-      </w:r>
-      <w:r>
-        <w:rPr>
-          <w:rFonts w:eastAsiaTheme="minorEastAsia"/>
-          <w:lang w:val="en-US"/>
-        </w:rPr>
-        <w:t xml:space="preserve">distance of the data points from </w:t>
+        <w:t xml:space="preserve">ccounts for the distance of the data points from </w:t>
       </w:r>
       <w:r>
         <w:rPr>
@@ -774,6 +757,76 @@
           <w:lang w:val="en-US"/>
         </w:rPr>
         <w:t xml:space="preserve"> in a 2D graph. </w:t>
+      </w:r>
+    </w:p>
+    <w:p>
+      <w:pPr>
+        <w:pStyle w:val="ListParagraph"/>
+        <w:numPr>
+          <w:ilvl w:val="2"/>
+          <w:numId w:val="6"/>
+        </w:numPr>
+        <w:rPr>
+          <w:rFonts w:eastAsiaTheme="minorEastAsia"/>
+          <w:lang w:val="en-US"/>
+        </w:rPr>
+      </w:pPr>
+      <w:r>
+        <w:rPr>
+          <w:rFonts w:eastAsiaTheme="minorEastAsia"/>
+          <w:lang w:val="en-US"/>
+        </w:rPr>
+        <w:t>Most common cost; sum of squared errors:</w:t>
+      </w:r>
+    </w:p>
+    <w:p>
+      <w:pPr>
+        <w:pStyle w:val="ListParagraph"/>
+        <w:numPr>
+          <w:ilvl w:val="3"/>
+          <w:numId w:val="6"/>
+        </w:numPr>
+        <w:rPr>
+          <w:rFonts w:eastAsiaTheme="minorEastAsia"/>
+          <w:lang w:val="en-US"/>
+        </w:rPr>
+      </w:pPr>
+      <w:r>
+        <w:rPr>
+          <w:rFonts w:eastAsiaTheme="minorEastAsia"/>
+          <w:lang w:val="en-US"/>
+        </w:rPr>
+        <w:t>E(w) = summation of y</w:t>
+      </w:r>
+      <w:r>
+        <w:rPr>
+          <w:rFonts w:eastAsiaTheme="minorEastAsia"/>
+          <w:vertAlign w:val="subscript"/>
+          <w:lang w:val="en-US"/>
+        </w:rPr>
+        <w:t>i</w:t>
+      </w:r>
+      <w:r>
+        <w:rPr>
+          <w:rFonts w:eastAsiaTheme="minorEastAsia"/>
+          <w:lang w:val="en-US"/>
+        </w:rPr>
+        <w:t xml:space="preserve"> minus the function representing the straight-line produced by x</w:t>
+      </w:r>
+      <w:r>
+        <w:rPr>
+          <w:rFonts w:eastAsiaTheme="minorEastAsia"/>
+          <w:vertAlign w:val="subscript"/>
+          <w:lang w:val="en-US"/>
+        </w:rPr>
+        <w:t>i</w:t>
+      </w:r>
+      <w:r>
+        <w:rPr>
+          <w:rFonts w:eastAsiaTheme="minorEastAsia"/>
+          <w:lang w:val="en-US"/>
+        </w:rPr>
+        <w:t xml:space="preserve"> times w; all squared. </w:t>
       </w:r>
     </w:p>
     <w:p>
@@ -1051,6 +1104,12 @@
           <w:rFonts w:eastAsiaTheme="minorEastAsia"/>
         </w:rPr>
         <w:br/>
+      </w:r>
+      <w:r>
+        <w:rPr>
+          <w:rFonts w:eastAsiaTheme="minorEastAsia"/>
+        </w:rPr>
+        <w:lastRenderedPageBreak/>
         <w:t>If a cost function is represented as a wave</w:t>
       </w:r>
       <w:r>
@@ -1069,14 +1128,7 @@
         <w:rPr>
           <w:rFonts w:eastAsiaTheme="minorEastAsia"/>
         </w:rPr>
-        <w:t xml:space="preserve"> i.e., the function minimises to the lowest trough on the whole graph space </w:t>
-      </w:r>
-      <w:r>
-        <w:rPr>
-          <w:rFonts w:eastAsiaTheme="minorEastAsia"/>
-        </w:rPr>
-        <w:lastRenderedPageBreak/>
-        <w:t>instead of the lowest trough in the immediate graph space</w:t>
+        <w:t xml:space="preserve"> i.e., the function minimises to the lowest trough on the whole graph space instead of the lowest trough in the immediate graph space</w:t>
       </w:r>
       <w:r>
         <w:rPr>
@@ -1220,19 +1272,7 @@
         <w:rPr>
           <w:rFonts w:eastAsiaTheme="minorEastAsia"/>
         </w:rPr>
-        <w:t xml:space="preserve">Exact, non-iterative solution. But in-memory requirement and matrix inversion </w:t>
-      </w:r>
-      <w:r>
-        <w:rPr>
-          <w:rFonts w:eastAsiaTheme="minorEastAsia"/>
-        </w:rPr>
-        <w:t>mean</w:t>
-      </w:r>
-      <w:r>
-        <w:rPr>
-          <w:rFonts w:eastAsiaTheme="minorEastAsia"/>
-        </w:rPr>
-        <w:t xml:space="preserve"> </w:t>
+        <w:t xml:space="preserve">Exact, non-iterative solution. But in-memory requirement and matrix inversion mean </w:t>
       </w:r>
       <w:r>
         <w:rPr>
@@ -1436,21 +1476,7 @@
           <w:rFonts w:eastAsiaTheme="minorEastAsia"/>
           <w:lang w:val="en-US"/>
         </w:rPr>
-        <w:t xml:space="preserve"> point of data in the set. Then, each of those differences is squared. Lastly, </w:t>
-      </w:r>
-      <w:r>
-        <w:rPr>
-          <w:rFonts w:eastAsiaTheme="minorEastAsia"/>
-          <w:lang w:val="en-US"/>
-        </w:rPr>
-        <w:t>all</w:t>
-      </w:r>
-      <w:r>
-        <w:rPr>
-          <w:rFonts w:eastAsiaTheme="minorEastAsia"/>
-          <w:lang w:val="en-US"/>
-        </w:rPr>
-        <w:t xml:space="preserve"> the squared figures are added together. The smaller the sum of these squared figures, the better the function fits the data points in the set.</w:t>
+        <w:t xml:space="preserve"> point of data in the set. Then, each of those differences is squared. Lastly, all the squared figures are added together. The smaller the sum of these squared figures, the better the function fits the data points in the set.</w:t>
       </w:r>
       <w:r>
         <w:rPr>
@@ -1601,25 +1627,6 @@
       <w:pPr>
         <w:pStyle w:val="ListParagraph"/>
         <w:numPr>
-          <w:ilvl w:val="1"/>
-          <w:numId w:val="6"/>
-        </w:numPr>
-        <w:rPr>
-          <w:rFonts w:eastAsiaTheme="minorEastAsia"/>
-          <w:lang w:val="en-US"/>
-        </w:rPr>
-      </w:pPr>
-      <w:r>
-        <w:rPr>
-          <w:rFonts w:eastAsiaTheme="minorEastAsia"/>
-        </w:rPr>
-        <w:t xml:space="preserve">Controlled by a regularisation parameter (lambda): </w:t>
-      </w:r>
-    </w:p>
-    <w:p>
-      <w:pPr>
-        <w:pStyle w:val="ListParagraph"/>
-        <w:numPr>
           <w:ilvl w:val="2"/>
           <w:numId w:val="6"/>
         </w:numPr>
@@ -1745,25 +1752,6 @@
           <w:rFonts w:eastAsiaTheme="minorEastAsia"/>
         </w:rPr>
         <w:br/>
-        <w:t xml:space="preserve">Pay attention to the data split in training/validation. </w:t>
-      </w:r>
-      <w:r>
-        <w:rPr>
-          <w:rFonts w:eastAsiaTheme="minorEastAsia"/>
-        </w:rPr>
-        <w:t>Usually 60%/40%.</w:t>
-      </w:r>
-      <w:r>
-        <w:rPr>
-          <w:rFonts w:eastAsiaTheme="minorEastAsia"/>
-        </w:rPr>
-        <w:br/>
-      </w:r>
-      <w:r>
-        <w:rPr>
-          <w:rFonts w:eastAsiaTheme="minorEastAsia"/>
-        </w:rPr>
-        <w:br/>
       </w:r>
     </w:p>
     <w:p>
@@ -1786,43 +1774,206 @@
           <w:lang w:val="en-US"/>
         </w:rPr>
         <w:lastRenderedPageBreak/>
-        <w:t>Probabilistic Regression</w:t>
-      </w:r>
-      <w:r>
-        <w:rPr>
-          <w:rFonts w:eastAsiaTheme="minorEastAsia"/>
-          <w:lang w:val="en-US"/>
-        </w:rPr>
-        <w:t>:</w:t>
-      </w:r>
-    </w:p>
-    <w:p>
-      <w:pPr>
-        <w:pStyle w:val="ListParagraph"/>
-        <w:numPr>
-          <w:ilvl w:val="1"/>
-          <w:numId w:val="6"/>
-        </w:numPr>
-        <w:rPr>
-          <w:rFonts w:eastAsiaTheme="minorEastAsia"/>
-          <w:lang w:val="en-US"/>
-        </w:rPr>
-      </w:pPr>
-      <w:r>
-        <w:rPr>
-          <w:rFonts w:eastAsiaTheme="minorEastAsia"/>
+        <w:t>Regularizers</w:t>
+      </w:r>
+      <w:r>
+        <w:rPr>
+          <w:rFonts w:eastAsiaTheme="minorEastAsia"/>
+          <w:b/>
+          <w:bCs/>
+          <w:lang w:val="en-US"/>
+        </w:rPr>
+        <w:t xml:space="preserve"> </w:t>
+      </w:r>
+      <w:r>
+        <w:rPr>
+          <w:rFonts w:eastAsiaTheme="minorEastAsia"/>
+          <w:lang w:val="en-US"/>
+        </w:rPr>
+        <w:t>(</w:t>
+      </w:r>
+      <w:r>
+        <w:rPr>
+          <w:rFonts w:eastAsiaTheme="minorEastAsia"/>
+          <w:lang w:val="en-US"/>
+        </w:rPr>
+        <w:t>e</w:t>
+      </w:r>
+      <w:r>
+        <w:rPr>
+          <w:rFonts w:eastAsiaTheme="minorEastAsia"/>
+          <w:lang w:val="en-US"/>
+        </w:rPr>
+        <w:t xml:space="preserve">xplained more </w:t>
+      </w:r>
+      <w:r>
+        <w:rPr>
+          <w:rFonts w:eastAsiaTheme="minorEastAsia"/>
+          <w:lang w:val="en-US"/>
+        </w:rPr>
+        <w:t>h</w:t>
+      </w:r>
+      <w:r>
+        <w:rPr>
+          <w:rFonts w:eastAsiaTheme="minorEastAsia"/>
+          <w:lang w:val="en-US"/>
+        </w:rPr>
+        <w:t>e</w:t>
+      </w:r>
+      <w:r>
+        <w:rPr>
+          <w:rFonts w:eastAsiaTheme="minorEastAsia"/>
+          <w:lang w:val="en-US"/>
+        </w:rPr>
+        <w:t>re)</w:t>
+      </w:r>
+      <w:r>
+        <w:rPr>
+          <w:rFonts w:eastAsiaTheme="minorEastAsia"/>
+          <w:lang w:val="en-US"/>
+        </w:rPr>
+        <w:t xml:space="preserve">: </w:t>
+      </w:r>
+      <w:r>
+        <w:t xml:space="preserve">Regularisation parameter </w:t>
+      </w:r>
+      <w:r>
+        <w:rPr>
           <w:i/>
           <w:iCs/>
-          <w:lang w:val="en-US"/>
-        </w:rPr>
-        <w:t>Likelihood function</w:t>
-      </w:r>
-      <w:r>
-        <w:rPr>
-          <w:rFonts w:eastAsiaTheme="minorEastAsia"/>
-          <w:lang w:val="en-US"/>
-        </w:rPr>
-        <w:t>: See PDF in the same folder.</w:t>
+        </w:rPr>
+        <w:t>λ</w:t>
+      </w:r>
+      <w:r>
+        <w:t xml:space="preserve"> controls the complexity… and hence degree of over/under fitting</w:t>
+      </w:r>
+      <w:r>
+        <w:t xml:space="preserve"> b</w:t>
+      </w:r>
+      <w:r>
+        <w:t xml:space="preserve">y defining a </w:t>
+      </w:r>
+      <w:r>
+        <w:t>trade-off</w:t>
+      </w:r>
+      <w:r>
+        <w:t xml:space="preserve"> between fit and weight decay.</w:t>
+      </w:r>
+      <w:r>
+        <w:br/>
+      </w:r>
+      <w:r>
+        <w:br/>
+      </w:r>
+      <w:r>
+        <w:rPr>
+          <w:rFonts w:eastAsiaTheme="minorEastAsia"/>
+          <w:lang w:val="en-US"/>
+        </w:rPr>
+        <w:t>A</w:t>
+      </w:r>
+      <w:r>
+        <w:rPr>
+          <w:rFonts w:eastAsiaTheme="minorEastAsia"/>
+        </w:rPr>
+        <w:t>llow the application of penalties on layer parameters or layer activity during optimization. These penalties are summed into the loss function that the network optimizes.</w:t>
+      </w:r>
+      <w:r>
+        <w:rPr>
+          <w:rFonts w:eastAsiaTheme="minorEastAsia"/>
+        </w:rPr>
+        <w:br/>
+      </w:r>
+      <w:r>
+        <w:rPr>
+          <w:rFonts w:eastAsiaTheme="minorEastAsia"/>
+        </w:rPr>
+        <w:br/>
+      </w:r>
+      <w:r>
+        <w:rPr>
+          <w:rFonts w:eastAsiaTheme="minorEastAsia"/>
+        </w:rPr>
+        <w:t xml:space="preserve">Learning with regularization. – Usual procedure: </w:t>
+      </w:r>
+    </w:p>
+    <w:p>
+      <w:pPr>
+        <w:pStyle w:val="ListParagraph"/>
+        <w:numPr>
+          <w:ilvl w:val="2"/>
+          <w:numId w:val="6"/>
+        </w:numPr>
+        <w:rPr>
+          <w:rFonts w:eastAsiaTheme="minorEastAsia"/>
+          <w:lang w:val="en-US"/>
+        </w:rPr>
+      </w:pPr>
+      <w:r>
+        <w:rPr>
+          <w:rFonts w:eastAsiaTheme="minorEastAsia"/>
+        </w:rPr>
+        <w:t>Differentiate E(w) w</w:t>
+      </w:r>
+      <w:r>
+        <w:rPr>
+          <w:rFonts w:eastAsiaTheme="minorEastAsia"/>
+        </w:rPr>
+        <w:t>.</w:t>
+      </w:r>
+      <w:r>
+        <w:rPr>
+          <w:rFonts w:eastAsiaTheme="minorEastAsia"/>
+        </w:rPr>
+        <w:t>r</w:t>
+      </w:r>
+      <w:r>
+        <w:rPr>
+          <w:rFonts w:eastAsiaTheme="minorEastAsia"/>
+        </w:rPr>
+        <w:t>.</w:t>
+      </w:r>
+      <w:r>
+        <w:rPr>
+          <w:rFonts w:eastAsiaTheme="minorEastAsia"/>
+        </w:rPr>
+        <w:t xml:space="preserve">t </w:t>
+      </w:r>
+      <w:r>
+        <w:rPr>
+          <w:rFonts w:eastAsiaTheme="minorEastAsia"/>
+        </w:rPr>
+        <w:t>w and</w:t>
+      </w:r>
+      <w:r>
+        <w:rPr>
+          <w:rFonts w:eastAsiaTheme="minorEastAsia"/>
+        </w:rPr>
+        <w:t xml:space="preserve"> get gradient or closed</w:t>
+      </w:r>
+      <w:r>
+        <w:rPr>
+          <w:rFonts w:eastAsiaTheme="minorEastAsia"/>
+        </w:rPr>
+        <w:t>-</w:t>
+      </w:r>
+      <w:r>
+        <w:rPr>
+          <w:rFonts w:eastAsiaTheme="minorEastAsia"/>
+        </w:rPr>
+        <w:t>form solution</w:t>
+      </w:r>
+      <w:r>
+        <w:rPr>
+          <w:rFonts w:eastAsiaTheme="minorEastAsia"/>
+        </w:rPr>
+        <w:t>.</w:t>
+      </w:r>
+      <w:r>
+        <w:rPr>
+          <w:rFonts w:eastAsiaTheme="minorEastAsia"/>
+        </w:rPr>
+        <w:br/>
       </w:r>
     </w:p>
     <w:p>
@@ -1837,6 +1988,223 @@
           <w:lang w:val="en-US"/>
         </w:rPr>
       </w:pPr>
+      <w:r>
+        <w:t>Determining Regularisation Strength</w:t>
+      </w:r>
+      <w:r>
+        <w:t>:</w:t>
+      </w:r>
+    </w:p>
+    <w:p>
+      <w:pPr>
+        <w:pStyle w:val="ListParagraph"/>
+        <w:numPr>
+          <w:ilvl w:val="2"/>
+          <w:numId w:val="6"/>
+        </w:numPr>
+        <w:rPr>
+          <w:rFonts w:eastAsiaTheme="minorEastAsia"/>
+          <w:lang w:val="en-US"/>
+        </w:rPr>
+      </w:pPr>
+      <w:r>
+        <w:t xml:space="preserve">Use a validation set – Split your data X into: </w:t>
+      </w:r>
+    </w:p>
+    <w:p>
+      <w:pPr>
+        <w:pStyle w:val="ListParagraph"/>
+        <w:numPr>
+          <w:ilvl w:val="3"/>
+          <w:numId w:val="6"/>
+        </w:numPr>
+        <w:rPr>
+          <w:rFonts w:eastAsiaTheme="minorEastAsia"/>
+          <w:lang w:val="en-US"/>
+        </w:rPr>
+      </w:pPr>
+      <w:r>
+        <w:t>X</w:t>
+      </w:r>
+      <w:r>
+        <w:rPr>
+          <w:vertAlign w:val="superscript"/>
+        </w:rPr>
+        <w:t>tr</w:t>
+      </w:r>
+      <w:r>
+        <w:t xml:space="preserve"> Training set: determine w </w:t>
+      </w:r>
+    </w:p>
+    <w:p>
+      <w:pPr>
+        <w:pStyle w:val="ListParagraph"/>
+        <w:numPr>
+          <w:ilvl w:val="3"/>
+          <w:numId w:val="6"/>
+        </w:numPr>
+        <w:rPr>
+          <w:rFonts w:eastAsiaTheme="minorEastAsia"/>
+          <w:lang w:val="en-US"/>
+        </w:rPr>
+      </w:pPr>
+      <w:r>
+        <w:t>X</w:t>
+      </w:r>
+      <w:r>
+        <w:rPr>
+          <w:vertAlign w:val="superscript"/>
+        </w:rPr>
+        <w:t>val</w:t>
+      </w:r>
+      <w:r>
+        <w:t xml:space="preserve"> Validation </w:t>
+      </w:r>
+      <w:proofErr w:type="gramStart"/>
+      <w:r>
+        <w:t>set:</w:t>
+      </w:r>
+      <w:proofErr w:type="gramEnd"/>
+      <w:r>
+        <w:t xml:space="preserve"> tune lambda </w:t>
+      </w:r>
+    </w:p>
+    <w:p>
+      <w:pPr>
+        <w:pStyle w:val="ListParagraph"/>
+        <w:numPr>
+          <w:ilvl w:val="2"/>
+          <w:numId w:val="6"/>
+        </w:numPr>
+        <w:rPr>
+          <w:rFonts w:eastAsiaTheme="minorEastAsia"/>
+          <w:lang w:val="en-US"/>
+        </w:rPr>
+      </w:pPr>
+      <w:r>
+        <w:t>P</w:t>
+      </w:r>
+      <w:r>
+        <w:t>erformance on X</w:t>
+      </w:r>
+      <w:r>
+        <w:rPr>
+          <w:vertAlign w:val="superscript"/>
+        </w:rPr>
+        <w:t>val</w:t>
+      </w:r>
+      <w:r>
+        <w:t xml:space="preserve"> reflects performance on (the unknown) X</w:t>
+      </w:r>
+      <w:r>
+        <w:rPr>
+          <w:vertAlign w:val="superscript"/>
+        </w:rPr>
+        <w:t>test</w:t>
+      </w:r>
+      <w:r>
+        <w:t>.</w:t>
+      </w:r>
+    </w:p>
+    <w:p>
+      <w:pPr>
+        <w:pStyle w:val="ListParagraph"/>
+        <w:numPr>
+          <w:ilvl w:val="2"/>
+          <w:numId w:val="6"/>
+        </w:numPr>
+        <w:rPr>
+          <w:rFonts w:eastAsiaTheme="minorEastAsia"/>
+          <w:lang w:val="en-US"/>
+        </w:rPr>
+      </w:pPr>
+      <w:r>
+        <w:t>Because the data for training w excludes X</w:t>
+      </w:r>
+      <w:r>
+        <w:rPr>
+          <w:vertAlign w:val="superscript"/>
+        </w:rPr>
+        <w:t>val</w:t>
+      </w:r>
+      <w:r>
+        <w:t xml:space="preserve">: </w:t>
+      </w:r>
+    </w:p>
+    <w:p>
+      <w:pPr>
+        <w:pStyle w:val="ListParagraph"/>
+        <w:numPr>
+          <w:ilvl w:val="3"/>
+          <w:numId w:val="6"/>
+        </w:numPr>
+        <w:rPr>
+          <w:rFonts w:eastAsiaTheme="minorEastAsia"/>
+          <w:lang w:val="en-US"/>
+        </w:rPr>
+      </w:pPr>
+      <w:r>
+        <w:t>If w is overfit, it will perform badly on X</w:t>
+      </w:r>
+      <w:r>
+        <w:rPr>
+          <w:vertAlign w:val="superscript"/>
+        </w:rPr>
+        <w:t>val</w:t>
+      </w:r>
+    </w:p>
+    <w:p>
+      <w:pPr>
+        <w:pStyle w:val="ListParagraph"/>
+        <w:numPr>
+          <w:ilvl w:val="3"/>
+          <w:numId w:val="6"/>
+        </w:numPr>
+        <w:rPr>
+          <w:rFonts w:eastAsiaTheme="minorEastAsia"/>
+          <w:lang w:val="en-US"/>
+        </w:rPr>
+      </w:pPr>
+      <w:r>
+        <w:t>“</w:t>
+      </w:r>
+      <w:r>
+        <w:t>S</w:t>
+      </w:r>
+      <w:r>
+        <w:t>afely” use performance on X</w:t>
+      </w:r>
+      <w:r>
+        <w:rPr>
+          <w:vertAlign w:val="superscript"/>
+        </w:rPr>
+        <w:t>val</w:t>
+      </w:r>
+      <w:r>
+        <w:t xml:space="preserve"> to determine the right complexity</w:t>
+      </w:r>
+      <w:r>
+        <w:t>.</w:t>
+      </w:r>
+    </w:p>
+    <w:p>
+      <w:pPr>
+        <w:pStyle w:val="ListParagraph"/>
+        <w:numPr>
+          <w:ilvl w:val="2"/>
+          <w:numId w:val="6"/>
+        </w:numPr>
+        <w:rPr>
+          <w:rFonts w:eastAsiaTheme="minorEastAsia"/>
+          <w:lang w:val="en-US"/>
+        </w:rPr>
+      </w:pPr>
+      <w:r>
+        <w:rPr>
+          <w:rFonts w:eastAsiaTheme="minorEastAsia"/>
+        </w:rPr>
+        <w:t>Pay attention to the data split in training/validation. Usually 60%/40%.</w:t>
+      </w:r>
       <w:r>
         <w:rPr>
           <w:rFonts w:eastAsiaTheme="minorEastAsia"/>
@@ -1844,8 +2212,50 @@
           <w:iCs/>
           <w:lang w:val="en-US"/>
         </w:rPr>
-        <w:t>Regularize</w:t>
-      </w:r>
+        <w:br/>
+      </w:r>
+    </w:p>
+    <w:p>
+      <w:pPr>
+        <w:pStyle w:val="ListParagraph"/>
+        <w:numPr>
+          <w:ilvl w:val="0"/>
+          <w:numId w:val="6"/>
+        </w:numPr>
+        <w:rPr>
+          <w:rFonts w:eastAsiaTheme="minorEastAsia"/>
+          <w:lang w:val="en-US"/>
+        </w:rPr>
+      </w:pPr>
+      <w:r>
+        <w:rPr>
+          <w:rFonts w:eastAsiaTheme="minorEastAsia"/>
+          <w:b/>
+          <w:bCs/>
+          <w:lang w:val="en-US"/>
+        </w:rPr>
+        <w:t>Probabilistic Regression</w:t>
+      </w:r>
+      <w:r>
+        <w:rPr>
+          <w:rFonts w:eastAsiaTheme="minorEastAsia"/>
+          <w:lang w:val="en-US"/>
+        </w:rPr>
+        <w:t>:</w:t>
+      </w:r>
+    </w:p>
+    <w:p>
+      <w:pPr>
+        <w:pStyle w:val="ListParagraph"/>
+        <w:numPr>
+          <w:ilvl w:val="1"/>
+          <w:numId w:val="6"/>
+        </w:numPr>
+        <w:rPr>
+          <w:rFonts w:eastAsiaTheme="minorEastAsia"/>
+          <w:lang w:val="en-US"/>
+        </w:rPr>
+      </w:pPr>
       <w:r>
         <w:rPr>
           <w:rFonts w:eastAsiaTheme="minorEastAsia"/>
@@ -1853,98 +2263,31 @@
           <w:iCs/>
           <w:lang w:val="en-US"/>
         </w:rPr>
-        <w:t>r</w:t>
-      </w:r>
-      <w:r>
-        <w:rPr>
-          <w:rFonts w:eastAsiaTheme="minorEastAsia"/>
-          <w:i/>
-          <w:iCs/>
-          <w:lang w:val="en-US"/>
-        </w:rPr>
-        <w:t>s</w:t>
-      </w:r>
-      <w:r>
-        <w:rPr>
-          <w:rFonts w:eastAsiaTheme="minorEastAsia"/>
-          <w:lang w:val="en-US"/>
-        </w:rPr>
-        <w:t>:  A</w:t>
-      </w:r>
-      <w:r>
-        <w:rPr>
-          <w:rFonts w:eastAsiaTheme="minorEastAsia"/>
-        </w:rPr>
-        <w:t xml:space="preserve">llow </w:t>
-      </w:r>
-      <w:r>
-        <w:rPr>
-          <w:rFonts w:eastAsiaTheme="minorEastAsia"/>
-        </w:rPr>
-        <w:t>the</w:t>
-      </w:r>
-      <w:r>
-        <w:rPr>
-          <w:rFonts w:eastAsiaTheme="minorEastAsia"/>
-        </w:rPr>
-        <w:t xml:space="preserve"> appl</w:t>
-      </w:r>
-      <w:r>
-        <w:rPr>
-          <w:rFonts w:eastAsiaTheme="minorEastAsia"/>
-        </w:rPr>
-        <w:t>ication of</w:t>
-      </w:r>
-      <w:r>
-        <w:rPr>
-          <w:rFonts w:eastAsiaTheme="minorEastAsia"/>
-        </w:rPr>
-        <w:t xml:space="preserve"> penalties on layer parameters or layer activity during optimization. These penalties are summed into the loss function that the network optimizes.</w:t>
-      </w:r>
-    </w:p>
-    <w:p>
-      <w:pPr>
-        <w:pStyle w:val="ListParagraph"/>
-        <w:rPr>
-          <w:rFonts w:eastAsiaTheme="minorEastAsia"/>
-          <w:lang w:val="en-US"/>
-        </w:rPr>
-      </w:pPr>
-      <w:r>
-        <w:rPr>
-          <w:rFonts w:eastAsiaTheme="minorEastAsia"/>
-          <w:i/>
-          <w:iCs/>
-          <w:lang w:val="en-US"/>
-        </w:rPr>
-        <w:br/>
-      </w:r>
-      <w:r>
-        <w:rPr>
-          <w:rFonts w:eastAsiaTheme="minorEastAsia"/>
-          <w:lang w:val="en-US"/>
-        </w:rPr>
-        <w:t xml:space="preserve">Explained </w:t>
-      </w:r>
-      <w:hyperlink r:id="rId5" w:history="1">
-        <w:r>
-          <w:rPr>
-            <w:rStyle w:val="Hyperlink"/>
-            <w:rFonts w:eastAsiaTheme="minorEastAsia"/>
-            <w:b/>
-            <w:bCs/>
-            <w:lang w:val="en-US"/>
-          </w:rPr>
-          <w:t>here</w:t>
-        </w:r>
-      </w:hyperlink>
-      <w:r>
-        <w:rPr>
-          <w:rFonts w:eastAsiaTheme="minorEastAsia"/>
-          <w:lang w:val="en-US"/>
-        </w:rPr>
-        <w:t>.</w:t>
-      </w:r>
+        <w:t>Likelihood function</w:t>
+      </w:r>
+      <w:r>
+        <w:rPr>
+          <w:rFonts w:eastAsiaTheme="minorEastAsia"/>
+          <w:lang w:val="en-US"/>
+        </w:rPr>
+        <w:t>: See PDF in the same folder.</w:t>
+      </w:r>
+      <w:r>
+        <w:rPr>
+          <w:rFonts w:eastAsiaTheme="minorEastAsia"/>
+          <w:lang w:val="en-US"/>
+        </w:rPr>
+        <w:t xml:space="preserve"> His notes are a </w:t>
+      </w:r>
+      <w:proofErr w:type="gramStart"/>
+      <w:r>
+        <w:rPr>
+          <w:rFonts w:eastAsiaTheme="minorEastAsia"/>
+          <w:lang w:val="en-US"/>
+        </w:rPr>
+        <w:t>mess.</w:t>
+      </w:r>
+      <w:proofErr w:type="gramEnd"/>
     </w:p>
     <w:sectPr>
       <w:pgSz w:w="12240" w:h="15840"/>
@@ -3227,6 +3570,18 @@
       <w:szCs w:val="24"/>
     </w:rPr>
   </w:style>
+  <w:style w:type="character" w:styleId="FollowedHyperlink">
+    <w:name w:val="FollowedHyperlink"/>
+    <w:basedOn w:val="DefaultParagraphFont"/>
+    <w:uiPriority w:val="99"/>
+    <w:semiHidden/>
+    <w:unhideWhenUsed/>
+    <w:rsid w:val="00CB39E1"/>
+    <w:rPr>
+      <w:color w:val="954F72" w:themeColor="followedHyperlink"/>
+      <w:u w:val="single"/>
+    </w:rPr>
+  </w:style>
 </w:styles>
 </file>
 

</xml_diff>